<commit_message>
dev branch commit 1
</commit_message>
<xml_diff>
--- a/GitRepo_WordDemo.docx
+++ b/GitRepo_WordDemo.docx
@@ -5,6 +5,13 @@
     <w:p>
       <w:r>
         <w:t>This is version 1</w:t>
+      </w:r>
+      <w:r>
+        <w:br/>
+      </w:r>
+      <w:r>
+        <w:br/>
+        <w:t>dev changes</w:t>
       </w:r>
       <w:bookmarkStart w:id="0" w:name="_GoBack"/>
       <w:bookmarkEnd w:id="0"/>

</xml_diff>